<commit_message>
Add some changes according to technical task
</commit_message>
<xml_diff>
--- a/documents/Course_Work.docx
+++ b/documents/Course_Work.docx
@@ -12,6 +12,8 @@
           <w:szCs w:val="24"/>
         </w:rPr>
       </w:pPr>
+      <w:bookmarkStart w:id="0" w:name="_GoBack"/>
+      <w:bookmarkEnd w:id="0"/>
       <w:r>
         <w:rPr>
           <w:rFonts w:cs="Times New Roman"/>
@@ -816,7 +818,7 @@
                 <w:webHidden/>
                 <w:szCs w:val="28"/>
               </w:rPr>
-              <w:t>5</w:t>
+              <w:t>6</w:t>
             </w:r>
             <w:r>
               <w:rPr>
@@ -922,7 +924,7 @@
                 <w:webHidden/>
                 <w:szCs w:val="28"/>
               </w:rPr>
-              <w:t>5</w:t>
+              <w:t>6</w:t>
             </w:r>
             <w:r>
               <w:rPr>
@@ -1028,7 +1030,7 @@
                 <w:webHidden/>
                 <w:szCs w:val="28"/>
               </w:rPr>
-              <w:t>6</w:t>
+              <w:t>7</w:t>
             </w:r>
             <w:r>
               <w:rPr>
@@ -1134,7 +1136,7 @@
                 <w:webHidden/>
                 <w:szCs w:val="28"/>
               </w:rPr>
-              <w:t>6</w:t>
+              <w:t>7</w:t>
             </w:r>
             <w:r>
               <w:rPr>
@@ -1241,7 +1243,7 @@
                 <w:webHidden/>
                 <w:szCs w:val="28"/>
               </w:rPr>
-              <w:t>7</w:t>
+              <w:t>8</w:t>
             </w:r>
             <w:r>
               <w:rPr>
@@ -1350,7 +1352,7 @@
                 <w:webHidden/>
                 <w:szCs w:val="28"/>
               </w:rPr>
-              <w:t>8</w:t>
+              <w:t>9</w:t>
             </w:r>
             <w:r>
               <w:rPr>
@@ -1458,7 +1460,7 @@
                 <w:webHidden/>
                 <w:szCs w:val="28"/>
               </w:rPr>
-              <w:t>9</w:t>
+              <w:t>10</w:t>
             </w:r>
             <w:r>
               <w:rPr>
@@ -1566,7 +1568,7 @@
                 <w:webHidden/>
                 <w:szCs w:val="28"/>
               </w:rPr>
-              <w:t>10</w:t>
+              <w:t>11</w:t>
             </w:r>
             <w:r>
               <w:rPr>
@@ -1612,12 +1614,12 @@
         <w:pStyle w:val="1"/>
         <w:ind w:left="360" w:firstLine="0"/>
       </w:pPr>
-      <w:bookmarkStart w:id="0" w:name="_Toc67325027"/>
+      <w:bookmarkStart w:id="1" w:name="_Toc67325027"/>
       <w:r>
         <w:lastRenderedPageBreak/>
         <w:t>Введение</w:t>
       </w:r>
-      <w:bookmarkEnd w:id="0"/>
+      <w:bookmarkEnd w:id="1"/>
     </w:p>
     <w:p>
       <w:r>
@@ -1702,16 +1704,21 @@
         <w:t xml:space="preserve"> </w:t>
       </w:r>
       <w:r>
-        <w:t xml:space="preserve">в конце месяца и в результате четкий план на </w:t>
-      </w:r>
-      <w:r>
-        <w:t>следующий</w:t>
-      </w:r>
-      <w:r>
-        <w:t xml:space="preserve"> месяц</w:t>
-      </w:r>
-      <w:r>
-        <w:t>. Но мы живем в век высоких технологий, мало кому захочется вести и хранить бумажную сводку покупок</w:t>
+        <w:t>в конце месяц</w:t>
+      </w:r>
+      <w:r>
+        <w:t>.</w:t>
+      </w:r>
+      <w:r>
+        <w:t xml:space="preserve"> В конце концов общий анализ и решения по дальнейшим действиям оставались на человеке.</w:t>
+      </w:r>
+      <w:r>
+        <w:t xml:space="preserve"> </w:t>
+      </w:r>
+    </w:p>
+    <w:p>
+      <w:r>
+        <w:t>Но мы живем в век высоких технологий, мало кому захочется вести и хранить бумажную сводку покупок</w:t>
       </w:r>
       <w:r>
         <w:t>, да еще к тому же не актуальную</w:t>
@@ -1764,7 +1771,13 @@
         <w:t xml:space="preserve"> </w:t>
       </w:r>
       <w:r>
-        <w:t>графики, прогнозы и советы об улучшении текущего финансового положения.</w:t>
+        <w:t xml:space="preserve">графики, прогнозы и </w:t>
+      </w:r>
+      <w:r>
+        <w:t>рекомендации</w:t>
+      </w:r>
+      <w:r>
+        <w:t xml:space="preserve"> об улучшении текущего финансового положения.</w:t>
       </w:r>
     </w:p>
     <w:p>
@@ -1788,12 +1801,12 @@
           <w:numId w:val="2"/>
         </w:numPr>
       </w:pPr>
-      <w:bookmarkStart w:id="1" w:name="_Toc67325028"/>
+      <w:bookmarkStart w:id="2" w:name="_Toc67325028"/>
       <w:r>
         <w:lastRenderedPageBreak/>
         <w:t>Постановка задачи</w:t>
       </w:r>
-      <w:bookmarkEnd w:id="1"/>
+      <w:bookmarkEnd w:id="2"/>
     </w:p>
     <w:p>
       <w:r>
@@ -1872,6 +1885,18 @@
       </w:r>
     </w:p>
     <w:p>
+      <w:pPr>
+        <w:pStyle w:val="af"/>
+        <w:numPr>
+          <w:ilvl w:val="0"/>
+          <w:numId w:val="15"/>
+        </w:numPr>
+      </w:pPr>
+      <w:r>
+        <w:t>Рекомендательная система по сокращению расходов</w:t>
+      </w:r>
+    </w:p>
+    <w:p>
       <w:r>
         <w:t xml:space="preserve">Веб-приложение должно позволять быстро вводить новую информацию по расходам, а поэтому иметь простой, </w:t>
       </w:r>
@@ -1994,6 +2019,7 @@
     <w:p/>
     <w:p>
       <w:r>
+        <w:lastRenderedPageBreak/>
         <w:br w:type="page"/>
       </w:r>
     </w:p>
@@ -2005,22 +2031,22 @@
           <w:numId w:val="2"/>
         </w:numPr>
       </w:pPr>
-      <w:bookmarkStart w:id="2" w:name="_Toc67325029"/>
+      <w:bookmarkStart w:id="3" w:name="_Toc67325029"/>
       <w:r>
         <w:lastRenderedPageBreak/>
         <w:t>Анализ предметной области</w:t>
       </w:r>
-      <w:bookmarkEnd w:id="2"/>
+      <w:bookmarkEnd w:id="3"/>
     </w:p>
     <w:p>
       <w:pPr>
         <w:pStyle w:val="2"/>
       </w:pPr>
-      <w:bookmarkStart w:id="3" w:name="_Toc67325030"/>
+      <w:bookmarkStart w:id="4" w:name="_Toc67325030"/>
       <w:r>
         <w:t>Глоссарий</w:t>
       </w:r>
-      <w:bookmarkEnd w:id="3"/>
+      <w:bookmarkEnd w:id="4"/>
     </w:p>
     <w:p>
       <w:r>
@@ -2124,22 +2150,22 @@
       <w:pPr>
         <w:pStyle w:val="2"/>
       </w:pPr>
-      <w:bookmarkStart w:id="4" w:name="_Toc67325031"/>
+      <w:bookmarkStart w:id="5" w:name="_Toc67325031"/>
       <w:r>
         <w:lastRenderedPageBreak/>
         <w:t>Анализ существующих решений</w:t>
       </w:r>
-      <w:bookmarkEnd w:id="4"/>
+      <w:bookmarkEnd w:id="5"/>
     </w:p>
     <w:p>
       <w:pPr>
         <w:pStyle w:val="3"/>
       </w:pPr>
-      <w:bookmarkStart w:id="5" w:name="_Toc67325032"/>
+      <w:bookmarkStart w:id="6" w:name="_Toc67325032"/>
       <w:r>
         <w:t>Деньги ОК</w:t>
       </w:r>
-      <w:bookmarkEnd w:id="5"/>
+      <w:bookmarkEnd w:id="6"/>
     </w:p>
     <w:p>
       <w:pPr>
@@ -2511,7 +2537,7 @@
       <w:pPr>
         <w:pStyle w:val="3"/>
       </w:pPr>
-      <w:bookmarkStart w:id="6" w:name="_Toc67325033"/>
+      <w:bookmarkStart w:id="7" w:name="_Toc67325033"/>
       <w:r>
         <w:rPr>
           <w:lang w:val="en-US"/>
@@ -2519,7 +2545,7 @@
         <w:lastRenderedPageBreak/>
         <w:t>CoinKeeper</w:t>
       </w:r>
-      <w:bookmarkEnd w:id="6"/>
+      <w:bookmarkEnd w:id="7"/>
     </w:p>
     <w:p>
       <w:pPr>
@@ -2597,12 +2623,7 @@
         <w:t>ыпускают обновления с исправленн</w:t>
       </w:r>
       <w:r>
-        <w:t>ыми ошибками и добавлением новой</w:t>
-      </w:r>
-      <w:bookmarkStart w:id="7" w:name="_GoBack"/>
-      <w:bookmarkEnd w:id="7"/>
-      <w:r>
-        <w:t xml:space="preserve"> функциональности</w:t>
+        <w:t>ыми ошибками и добавлением новой функциональности</w:t>
       </w:r>
       <w:r>
         <w:t>. Каких-то масштабных обновлений, приложение не получало с даты выхода.</w:t>
@@ -4238,7 +4259,7 @@
           <w:rPr>
             <w:noProof/>
           </w:rPr>
-          <w:t>10</w:t>
+          <w:t>2</w:t>
         </w:r>
         <w:r>
           <w:fldChar w:fldCharType="end"/>
@@ -7201,7 +7222,7 @@
 </file>
 
 <file path=customXml/itemProps1.xml><?xml version="1.0" encoding="utf-8"?>
-<ds:datastoreItem xmlns:ds="http://schemas.openxmlformats.org/officeDocument/2006/customXml" ds:itemID="{8D56001D-E889-49BE-ACB5-5B7A349D5140}">
+<ds:datastoreItem xmlns:ds="http://schemas.openxmlformats.org/officeDocument/2006/customXml" ds:itemID="{86AD7554-CF21-461F-96F2-7B93772B5E13}">
   <ds:schemaRefs>
     <ds:schemaRef ds:uri="http://schemas.openxmlformats.org/officeDocument/2006/bibliography"/>
   </ds:schemaRefs>

</xml_diff>